<commit_message>
Empezando desarrollo de diagrama de conceptos extendidos
</commit_message>
<xml_diff>
--- a/PROYECTO/ENTREGA 2/DEFINICIÓN DE PROYECTO.docx
+++ b/PROYECTO/ENTREGA 2/DEFINICIÓN DE PROYECTO.docx
@@ -653,7 +653,7 @@
               <w:spacing w:after="0" w:line="240" w:lineRule="auto"/>
               <w:rPr>
                 <w:rFonts w:ascii="Times New Roman" w:eastAsia="Times New Roman" w:hAnsi="Times New Roman" w:cs="Times New Roman"/>
-                <w:color w:val="0070C0"/>
+                <w:color w:val="FF0000"/>
                 <w:kern w:val="0"/>
                 <w:sz w:val="24"/>
                 <w:szCs w:val="24"/>
@@ -664,7 +664,7 @@
             <w:r>
               <w:rPr>
                 <w:rFonts w:ascii="Times New Roman" w:eastAsia="Times New Roman" w:hAnsi="Times New Roman" w:cs="Times New Roman"/>
-                <w:color w:val="0070C0"/>
+                <w:color w:val="FF0000"/>
                 <w:kern w:val="0"/>
                 <w:sz w:val="24"/>
                 <w:szCs w:val="24"/>
@@ -3774,23 +3774,10 @@
 </file>
 
 <file path=customXml/item1.xml><?xml version="1.0" encoding="utf-8"?>
-<p:properties xmlns:p="http://schemas.microsoft.com/office/2006/metadata/properties" xmlns:xsi="http://www.w3.org/2001/XMLSchema-instance" xmlns:pc="http://schemas.microsoft.com/office/infopath/2007/PartnerControls">
-  <documentManagement>
-    <_activity xmlns="c013b157-f355-45ce-93fd-a3645bb08230" xsi:nil="true"/>
-  </documentManagement>
-</p:properties>
+<b:Sources xmlns:b="http://schemas.openxmlformats.org/officeDocument/2006/bibliography" xmlns="http://schemas.openxmlformats.org/officeDocument/2006/bibliography" SelectedStyle="\APASixthEditionOfficeOnline.xsl" StyleName="APA" Version="6"/>
 </file>
 
 <file path=customXml/item2.xml><?xml version="1.0" encoding="utf-8"?>
-<?mso-contentType ?>
-<FormTemplates xmlns="http://schemas.microsoft.com/sharepoint/v3/contenttype/forms">
-  <Display>DocumentLibraryForm</Display>
-  <Edit>DocumentLibraryForm</Edit>
-  <New>DocumentLibraryForm</New>
-</FormTemplates>
-</file>
-
-<file path=customXml/item3.xml><?xml version="1.0" encoding="utf-8"?>
 <ct:contentTypeSchema xmlns:ct="http://schemas.microsoft.com/office/2006/metadata/contentType" xmlns:ma="http://schemas.microsoft.com/office/2006/metadata/properties/metaAttributes" ct:_="" ma:_="" ma:contentTypeName="Document" ma:contentTypeID="0x01010008FB866D4CC9514993545F3D7C1DFA59" ma:contentTypeVersion="15" ma:contentTypeDescription="Create a new document." ma:contentTypeScope="" ma:versionID="983f9cd51a40db65fbfbb34dade05ab3">
   <xsd:schema xmlns:xsd="http://www.w3.org/2001/XMLSchema" xmlns:xs="http://www.w3.org/2001/XMLSchema" xmlns:p="http://schemas.microsoft.com/office/2006/metadata/properties" xmlns:ns3="c013b157-f355-45ce-93fd-a3645bb08230" xmlns:ns4="4e571b92-fa24-4f35-a6c1-d4364ed23a3a" targetNamespace="http://schemas.microsoft.com/office/2006/metadata/properties" ma:root="true" ma:fieldsID="aea3b95c959512792b752cc5f9f24965" ns3:_="" ns4:_="">
     <xsd:import namespace="c013b157-f355-45ce-93fd-a3645bb08230"/>
@@ -4023,29 +4010,32 @@
 </ct:contentTypeSchema>
 </file>
 
+<file path=customXml/item3.xml><?xml version="1.0" encoding="utf-8"?>
+<?mso-contentType ?>
+<FormTemplates xmlns="http://schemas.microsoft.com/sharepoint/v3/contenttype/forms">
+  <Display>DocumentLibraryForm</Display>
+  <Edit>DocumentLibraryForm</Edit>
+  <New>DocumentLibraryForm</New>
+</FormTemplates>
+</file>
+
 <file path=customXml/item4.xml><?xml version="1.0" encoding="utf-8"?>
-<b:Sources xmlns:b="http://schemas.openxmlformats.org/officeDocument/2006/bibliography" xmlns="http://schemas.openxmlformats.org/officeDocument/2006/bibliography" SelectedStyle="\APASixthEditionOfficeOnline.xsl" StyleName="APA" Version="6"/>
+<p:properties xmlns:p="http://schemas.microsoft.com/office/2006/metadata/properties" xmlns:xsi="http://www.w3.org/2001/XMLSchema-instance" xmlns:pc="http://schemas.microsoft.com/office/infopath/2007/PartnerControls">
+  <documentManagement>
+    <_activity xmlns="c013b157-f355-45ce-93fd-a3645bb08230" xsi:nil="true"/>
+  </documentManagement>
+</p:properties>
 </file>
 
 <file path=customXml/itemProps1.xml><?xml version="1.0" encoding="utf-8"?>
-<ds:datastoreItem xmlns:ds="http://schemas.openxmlformats.org/officeDocument/2006/customXml" ds:itemID="{3DFC6B61-618C-4EB2-BFA0-61A57ABE0FC4}">
+<ds:datastoreItem xmlns:ds="http://schemas.openxmlformats.org/officeDocument/2006/customXml" ds:itemID="{25332826-3983-4161-88FC-E7B869A6E3C6}">
   <ds:schemaRefs>
-    <ds:schemaRef ds:uri="http://schemas.microsoft.com/office/2006/metadata/properties"/>
-    <ds:schemaRef ds:uri="http://schemas.microsoft.com/office/infopath/2007/PartnerControls"/>
-    <ds:schemaRef ds:uri="c013b157-f355-45ce-93fd-a3645bb08230"/>
+    <ds:schemaRef ds:uri="http://schemas.openxmlformats.org/officeDocument/2006/bibliography"/>
   </ds:schemaRefs>
 </ds:datastoreItem>
 </file>
 
 <file path=customXml/itemProps2.xml><?xml version="1.0" encoding="utf-8"?>
-<ds:datastoreItem xmlns:ds="http://schemas.openxmlformats.org/officeDocument/2006/customXml" ds:itemID="{3A23D6AD-1DF1-43F7-888A-D3C3DEAE57E3}">
-  <ds:schemaRefs>
-    <ds:schemaRef ds:uri="http://schemas.microsoft.com/sharepoint/v3/contenttype/forms"/>
-  </ds:schemaRefs>
-</ds:datastoreItem>
-</file>
-
-<file path=customXml/itemProps3.xml><?xml version="1.0" encoding="utf-8"?>
 <ds:datastoreItem xmlns:ds="http://schemas.openxmlformats.org/officeDocument/2006/customXml" ds:itemID="{DB2F6F35-5211-4F96-A623-BE921567D271}">
   <ds:schemaRefs>
     <ds:schemaRef ds:uri="http://schemas.microsoft.com/office/2006/metadata/contentType"/>
@@ -4064,10 +4054,20 @@
 </ds:datastoreItem>
 </file>
 
+<file path=customXml/itemProps3.xml><?xml version="1.0" encoding="utf-8"?>
+<ds:datastoreItem xmlns:ds="http://schemas.openxmlformats.org/officeDocument/2006/customXml" ds:itemID="{3A23D6AD-1DF1-43F7-888A-D3C3DEAE57E3}">
+  <ds:schemaRefs>
+    <ds:schemaRef ds:uri="http://schemas.microsoft.com/sharepoint/v3/contenttype/forms"/>
+  </ds:schemaRefs>
+</ds:datastoreItem>
+</file>
+
 <file path=customXml/itemProps4.xml><?xml version="1.0" encoding="utf-8"?>
-<ds:datastoreItem xmlns:ds="http://schemas.openxmlformats.org/officeDocument/2006/customXml" ds:itemID="{25332826-3983-4161-88FC-E7B869A6E3C6}">
+<ds:datastoreItem xmlns:ds="http://schemas.openxmlformats.org/officeDocument/2006/customXml" ds:itemID="{3DFC6B61-618C-4EB2-BFA0-61A57ABE0FC4}">
   <ds:schemaRefs>
-    <ds:schemaRef ds:uri="http://schemas.openxmlformats.org/officeDocument/2006/bibliography"/>
+    <ds:schemaRef ds:uri="http://schemas.microsoft.com/office/2006/metadata/properties"/>
+    <ds:schemaRef ds:uri="http://schemas.microsoft.com/office/infopath/2007/PartnerControls"/>
+    <ds:schemaRef ds:uri="c013b157-f355-45ce-93fd-a3645bb08230"/>
   </ds:schemaRefs>
 </ds:datastoreItem>
 </file>
</xml_diff>